<commit_message>
avanço no nav index.php
</commit_message>
<xml_diff>
--- a/Normas.docx
+++ b/Normas.docx
@@ -4,6 +4,13 @@
   <w:body>
     <w:sdt>
       <w:sdtPr>
+        <w:rPr>
+          <w:rFonts w:asciiTheme="minorHAnsi" w:eastAsiaTheme="minorHAnsi" w:hAnsiTheme="minorHAnsi" w:cstheme="minorBidi"/>
+          <w:color w:val="auto"/>
+          <w:sz w:val="22"/>
+          <w:szCs w:val="22"/>
+          <w:lang w:eastAsia="en-US"/>
+        </w:rPr>
         <w:id w:val="-1417782525"/>
         <w:docPartObj>
           <w:docPartGallery w:val="Table of Contents"/>
@@ -12,13 +19,8 @@
       </w:sdtPr>
       <w:sdtEndPr>
         <w:rPr>
-          <w:rFonts w:asciiTheme="minorHAnsi" w:eastAsiaTheme="minorHAnsi" w:hAnsiTheme="minorHAnsi" w:cstheme="minorBidi"/>
           <w:b/>
           <w:bCs/>
-          <w:color w:val="auto"/>
-          <w:sz w:val="22"/>
-          <w:szCs w:val="22"/>
-          <w:lang w:eastAsia="en-US"/>
         </w:rPr>
       </w:sdtEndPr>
       <w:sdtContent>
@@ -281,250 +283,14 @@
     <w:p/>
     <w:p>
       <w:r>
+        <w:rPr>
+          <w:noProof/>
+        </w:rPr>
         <w:drawing>
           <wp:inline distT="0" distB="0" distL="0" distR="0" wp14:anchorId="4E2B80EC" wp14:editId="28900A36">
             <wp:extent cx="5400040" cy="3707130"/>
             <wp:effectExtent l="0" t="0" r="0" b="7620"/>
             <wp:docPr id="2" name="Imagem 2"/>
-            <wp:cNvGraphicFramePr>
-              <a:graphicFrameLocks xmlns:a="http://schemas.openxmlformats.org/drawingml/2006/main" noChangeAspect="1"/>
-            </wp:cNvGraphicFramePr>
-            <a:graphic xmlns:a="http://schemas.openxmlformats.org/drawingml/2006/main">
-              <a:graphicData uri="http://schemas.openxmlformats.org/drawingml/2006/picture">
-                <pic:pic xmlns:pic="http://schemas.openxmlformats.org/drawingml/2006/picture">
-                  <pic:nvPicPr>
-                    <pic:cNvPr id="1" name=""/>
-                    <pic:cNvPicPr/>
-                  </pic:nvPicPr>
-                  <pic:blipFill>
-                    <a:blip r:embed="rId5"/>
-                    <a:stretch>
-                      <a:fillRect/>
-                    </a:stretch>
-                  </pic:blipFill>
-                  <pic:spPr>
-                    <a:xfrm>
-                      <a:off x="0" y="0"/>
-                      <a:ext cx="5400040" cy="3707130"/>
-                    </a:xfrm>
-                    <a:prstGeom prst="rect">
-                      <a:avLst/>
-                    </a:prstGeom>
-                  </pic:spPr>
-                </pic:pic>
-              </a:graphicData>
-            </a:graphic>
-          </wp:inline>
-        </w:drawing>
-      </w:r>
-    </w:p>
-    <w:p>
-      <w:pPr>
-        <w:pStyle w:val="Ttulo1"/>
-      </w:pPr>
-    </w:p>
-    <w:p>
-      <w:pPr>
-        <w:pStyle w:val="Ttulo1"/>
-      </w:pPr>
-    </w:p>
-    <w:p>
-      <w:pPr>
-        <w:pStyle w:val="Ttulo1"/>
-      </w:pPr>
-      <w:bookmarkStart w:id="1" w:name="_Toc160146121"/>
-      <w:r>
-        <w:t>Paleta de cores:</w:t>
-      </w:r>
-      <w:bookmarkEnd w:id="1"/>
-    </w:p>
-    <w:p>
-      <w:r>
-        <w:t>1. *Fundo Principal*: #E0F7F0 (Verde água claro para fundo)</w:t>
-      </w:r>
-    </w:p>
-    <w:p>
-      <w:r>
-        <w:t>2. *Texto Principal*: #34624F (Verde escuro para melhor legibilidade)</w:t>
-      </w:r>
-    </w:p>
-    <w:p>
-      <w:r>
-        <w:t xml:space="preserve">3. *Botões Principais*: </w:t>
-      </w:r>
-    </w:p>
-    <w:p>
-      <w:r>
-        <w:t xml:space="preserve">   - Normal: #5AED83 (Verde primário)</w:t>
-      </w:r>
-    </w:p>
-    <w:p>
-      <w:r>
-        <w:t xml:space="preserve">   - </w:t>
-      </w:r>
-      <w:proofErr w:type="spellStart"/>
-      <w:r>
-        <w:t>Hover</w:t>
-      </w:r>
-      <w:proofErr w:type="spellEnd"/>
-      <w:r>
-        <w:t>: #4AC577 (Verde mais escuro para interação)</w:t>
-      </w:r>
-    </w:p>
-    <w:p>
-      <w:r>
-        <w:t xml:space="preserve">   - Ativo: #379657 (Verde ainda mais escuro para feedback)</w:t>
-      </w:r>
-    </w:p>
-    <w:p>
-      <w:r>
-        <w:t xml:space="preserve">4. *Destaque/Ênfase*: </w:t>
-      </w:r>
-    </w:p>
-    <w:p>
-      <w:r>
-        <w:t xml:space="preserve">   - #83ED9F (Verde claro para chamar atenção)</w:t>
-      </w:r>
-    </w:p>
-    <w:p>
-      <w:r>
-        <w:t xml:space="preserve">   - #D6FFD0 (Verde muito claro para destaque adicional)</w:t>
-      </w:r>
-    </w:p>
-    <w:p>
-      <w:r>
-        <w:t>5. *Borda ou Divisores*: #B1E2CB (Verde claro para separadores)</w:t>
-      </w:r>
-    </w:p>
-    <w:p>
-      <w:r>
-        <w:t>6. *Texto Secundário ou de Destaque*: #82A296 (Cinza esverdeado para variação)</w:t>
-      </w:r>
-    </w:p>
-    <w:p>
-      <w:r>
-        <w:t xml:space="preserve">7. *Botões Secundários ou de Ação Secundária*: </w:t>
-      </w:r>
-    </w:p>
-    <w:p>
-      <w:r>
-        <w:lastRenderedPageBreak/>
-        <w:t xml:space="preserve">   - Normal: #67B88A (Verde suave para ações menos importantes)</w:t>
-      </w:r>
-    </w:p>
-    <w:p>
-      <w:r>
-        <w:t xml:space="preserve">   - </w:t>
-      </w:r>
-      <w:proofErr w:type="spellStart"/>
-      <w:r>
-        <w:t>Hover</w:t>
-      </w:r>
-      <w:proofErr w:type="spellEnd"/>
-      <w:r>
-        <w:t>: #4F9973 (Verde mais escuro para interação)</w:t>
-      </w:r>
-    </w:p>
-    <w:p>
-      <w:r>
-        <w:t xml:space="preserve">   - Ativo: #3B6950 (Verde ainda mais escuro para feedback)</w:t>
-      </w:r>
-    </w:p>
-    <w:p>
-      <w:r>
-        <w:t xml:space="preserve">8. *Destaque de Alerta*: </w:t>
-      </w:r>
-    </w:p>
-    <w:p>
-      <w:r>
-        <w:t xml:space="preserve">   - #FF6F61 (Vermelho suave para alertas ou erros)</w:t>
-      </w:r>
-    </w:p>
-    <w:p>
-      <w:r>
-        <w:t xml:space="preserve">   - #FFB2AB (Vermelho claro para alertas menos graves)</w:t>
-      </w:r>
-    </w:p>
-    <w:p>
-      <w:r>
-        <w:t>9. *Feedback Positivo/Sucesso*: #58D68D (Verde claro para feedback positivo)</w:t>
-      </w:r>
-    </w:p>
-    <w:p>
-      <w:r>
-        <w:t>10. *Feedback Negativo/Fracasso*: #FF5733 (Vermelho suave para feedback negativo)</w:t>
-      </w:r>
-    </w:p>
-    <w:p>
-      <w:r>
-        <w:t>11. *Texto de Destaque em Fundo Escuro*: #F0F0F0 (Branco suave para destaque em fundo escuro)</w:t>
-      </w:r>
-    </w:p>
-    <w:p/>
-    <w:p>
-      <w:pPr>
-        <w:pStyle w:val="Ttulo1"/>
-      </w:pPr>
-      <w:bookmarkStart w:id="2" w:name="_Toc160146122"/>
-      <w:r>
-        <w:t>Fonte</w:t>
-      </w:r>
-      <w:r>
-        <w:t>s</w:t>
-      </w:r>
-      <w:r>
-        <w:t>:</w:t>
-      </w:r>
-      <w:bookmarkEnd w:id="2"/>
-      <w:r>
-        <w:t xml:space="preserve"> </w:t>
-      </w:r>
-    </w:p>
-    <w:p>
-      <w:r>
-        <w:t xml:space="preserve">1. **Título Principal (Principal </w:t>
-      </w:r>
-      <w:proofErr w:type="spellStart"/>
-      <w:proofErr w:type="gramStart"/>
-      <w:r>
-        <w:t>Heading</w:t>
-      </w:r>
-      <w:proofErr w:type="spellEnd"/>
-      <w:r>
-        <w:t>)*</w:t>
-      </w:r>
-      <w:proofErr w:type="gramEnd"/>
-      <w:r>
-        <w:t>*:</w:t>
-      </w:r>
-    </w:p>
-    <w:p>
-      <w:r>
-        <w:t xml:space="preserve">   - Fonte: </w:t>
-      </w:r>
-      <w:proofErr w:type="spellStart"/>
-      <w:r>
-        <w:t>DynaPuff</w:t>
-      </w:r>
-      <w:proofErr w:type="spellEnd"/>
-    </w:p>
-    <w:p>
-      <w:r>
-        <w:t xml:space="preserve">   - Estilo: Regular</w:t>
-      </w:r>
-    </w:p>
-    <w:p>
-      <w:r>
-        <w:t xml:space="preserve">   - Tamanho: 36px</w:t>
-      </w:r>
-    </w:p>
-    <w:p>
-      <w:r>
-        <w:drawing>
-          <wp:inline distT="0" distB="0" distL="0" distR="0" wp14:anchorId="33224624" wp14:editId="78FEE73A">
-            <wp:extent cx="5400040" cy="2120265"/>
-            <wp:effectExtent l="0" t="0" r="0" b="0"/>
-            <wp:docPr id="1" name="Imagem 1"/>
             <wp:cNvGraphicFramePr>
               <a:graphicFrameLocks xmlns:a="http://schemas.openxmlformats.org/drawingml/2006/main" noChangeAspect="1"/>
             </wp:cNvGraphicFramePr>
@@ -544,7 +310,7 @@
                   <pic:spPr>
                     <a:xfrm>
                       <a:off x="0" y="0"/>
-                      <a:ext cx="5400040" cy="2120265"/>
+                      <a:ext cx="5400040" cy="3707130"/>
                     </a:xfrm>
                     <a:prstGeom prst="rect">
                       <a:avLst/>
@@ -557,67 +323,52 @@
         </w:drawing>
       </w:r>
     </w:p>
-    <w:p/>
-    <w:p/>
-    <w:p/>
-    <w:p/>
-    <w:p/>
-    <w:p/>
-    <w:p/>
-    <w:p/>
-    <w:p>
-      <w:r>
-        <w:t>2. **Títulos Secundários (</w:t>
-      </w:r>
-      <w:proofErr w:type="spellStart"/>
-      <w:r>
-        <w:t>Subheadings</w:t>
-      </w:r>
-      <w:proofErr w:type="spellEnd"/>
-      <w:r>
-        <w:t>)**:</w:t>
-      </w:r>
-    </w:p>
-    <w:p>
-      <w:r>
-        <w:t xml:space="preserve">   - Fonte: </w:t>
-      </w:r>
-      <w:proofErr w:type="spellStart"/>
-      <w:r>
-        <w:t>Roboto</w:t>
-      </w:r>
-      <w:proofErr w:type="spellEnd"/>
-    </w:p>
-    <w:p>
-      <w:r>
-        <w:t xml:space="preserve">   - Estilo: </w:t>
-      </w:r>
-      <w:proofErr w:type="spellStart"/>
-      <w:r>
-        <w:t>Bold</w:t>
-      </w:r>
-      <w:proofErr w:type="spellEnd"/>
-      <w:r>
-        <w:t xml:space="preserve">, </w:t>
-      </w:r>
-      <w:proofErr w:type="spellStart"/>
-      <w:r>
-        <w:t>san-serif</w:t>
-      </w:r>
-      <w:proofErr w:type="spellEnd"/>
-    </w:p>
-    <w:p>
-      <w:r>
-        <w:t xml:space="preserve">   - Tamanho: 24px</w:t>
-      </w:r>
-    </w:p>
-    <w:p>
+    <w:p>
+      <w:pPr>
+        <w:pStyle w:val="Ttulo1"/>
+      </w:pPr>
+    </w:p>
+    <w:p>
+      <w:pPr>
+        <w:pStyle w:val="Ttulo1"/>
+      </w:pPr>
+    </w:p>
+    <w:p>
+      <w:pPr>
+        <w:pStyle w:val="Ttulo1"/>
+      </w:pPr>
+      <w:bookmarkStart w:id="1" w:name="_Toc160146121"/>
+      <w:r>
+        <w:t>Paleta de cores:</w:t>
+      </w:r>
+      <w:bookmarkEnd w:id="1"/>
+    </w:p>
+    <w:p>
+      <w:pPr>
+        <w:pStyle w:val="PargrafodaLista"/>
+        <w:numPr>
+          <w:ilvl w:val="0"/>
+          <w:numId w:val="1"/>
+        </w:numPr>
+      </w:pPr>
+      <w:r>
+        <w:t>*Fundo Principal*: #E0F7F0 (Verde água claro para fundo)</w:t>
+      </w:r>
+    </w:p>
+    <w:p>
+      <w:pPr>
+        <w:pStyle w:val="PargrafodaLista"/>
+        <w:numPr>
+          <w:ilvl w:val="0"/>
+          <w:numId w:val="1"/>
+        </w:numPr>
+      </w:pPr>
       <w:r>
         <w:drawing>
-          <wp:inline distT="0" distB="0" distL="0" distR="0" wp14:anchorId="38D6FA8F" wp14:editId="30DA98B2">
-            <wp:extent cx="5400040" cy="2226945"/>
-            <wp:effectExtent l="0" t="0" r="0" b="1905"/>
-            <wp:docPr id="4" name="Imagem 4"/>
+          <wp:inline distT="0" distB="0" distL="0" distR="0" wp14:anchorId="1C40DF7D" wp14:editId="7FCA8EBB">
+            <wp:extent cx="2019582" cy="1962424"/>
+            <wp:effectExtent l="0" t="0" r="0" b="0"/>
+            <wp:docPr id="3" name="Imagem 3"/>
             <wp:cNvGraphicFramePr>
               <a:graphicFrameLocks xmlns:a="http://schemas.openxmlformats.org/drawingml/2006/main" noChangeAspect="1"/>
             </wp:cNvGraphicFramePr>
@@ -637,6 +388,1447 @@
                   <pic:spPr>
                     <a:xfrm>
                       <a:off x="0" y="0"/>
+                      <a:ext cx="2019582" cy="1962424"/>
+                    </a:xfrm>
+                    <a:prstGeom prst="rect">
+                      <a:avLst/>
+                    </a:prstGeom>
+                  </pic:spPr>
+                </pic:pic>
+              </a:graphicData>
+            </a:graphic>
+          </wp:inline>
+        </w:drawing>
+      </w:r>
+    </w:p>
+    <w:p>
+      <w:pPr>
+        <w:pStyle w:val="PargrafodaLista"/>
+      </w:pPr>
+    </w:p>
+    <w:p>
+      <w:pPr>
+        <w:pStyle w:val="PargrafodaLista"/>
+      </w:pPr>
+    </w:p>
+    <w:p>
+      <w:pPr>
+        <w:pStyle w:val="PargrafodaLista"/>
+      </w:pPr>
+    </w:p>
+    <w:p>
+      <w:pPr>
+        <w:pStyle w:val="PargrafodaLista"/>
+      </w:pPr>
+    </w:p>
+    <w:p>
+      <w:pPr>
+        <w:pStyle w:val="PargrafodaLista"/>
+      </w:pPr>
+    </w:p>
+    <w:p>
+      <w:pPr>
+        <w:pStyle w:val="PargrafodaLista"/>
+      </w:pPr>
+    </w:p>
+    <w:p>
+      <w:pPr>
+        <w:pStyle w:val="PargrafodaLista"/>
+        <w:numPr>
+          <w:ilvl w:val="0"/>
+          <w:numId w:val="1"/>
+        </w:numPr>
+      </w:pPr>
+      <w:r>
+        <w:lastRenderedPageBreak/>
+        <w:t>*Texto Principal*: #34624F (Verde escuro para melhor legibilidade)</w:t>
+      </w:r>
+    </w:p>
+    <w:p>
+      <w:pPr>
+        <w:pStyle w:val="PargrafodaLista"/>
+      </w:pPr>
+      <w:r>
+        <w:drawing>
+          <wp:inline distT="0" distB="0" distL="0" distR="0" wp14:anchorId="4B2383AF" wp14:editId="2C7F9FA0">
+            <wp:extent cx="1657581" cy="1562318"/>
+            <wp:effectExtent l="0" t="0" r="0" b="0"/>
+            <wp:docPr id="5" name="Imagem 5"/>
+            <wp:cNvGraphicFramePr>
+              <a:graphicFrameLocks xmlns:a="http://schemas.openxmlformats.org/drawingml/2006/main" noChangeAspect="1"/>
+            </wp:cNvGraphicFramePr>
+            <a:graphic xmlns:a="http://schemas.openxmlformats.org/drawingml/2006/main">
+              <a:graphicData uri="http://schemas.openxmlformats.org/drawingml/2006/picture">
+                <pic:pic xmlns:pic="http://schemas.openxmlformats.org/drawingml/2006/picture">
+                  <pic:nvPicPr>
+                    <pic:cNvPr id="1" name=""/>
+                    <pic:cNvPicPr/>
+                  </pic:nvPicPr>
+                  <pic:blipFill>
+                    <a:blip r:embed="rId8"/>
+                    <a:stretch>
+                      <a:fillRect/>
+                    </a:stretch>
+                  </pic:blipFill>
+                  <pic:spPr>
+                    <a:xfrm>
+                      <a:off x="0" y="0"/>
+                      <a:ext cx="1657581" cy="1562318"/>
+                    </a:xfrm>
+                    <a:prstGeom prst="rect">
+                      <a:avLst/>
+                    </a:prstGeom>
+                  </pic:spPr>
+                </pic:pic>
+              </a:graphicData>
+            </a:graphic>
+          </wp:inline>
+        </w:drawing>
+      </w:r>
+    </w:p>
+    <w:p>
+      <w:pPr>
+        <w:pStyle w:val="PargrafodaLista"/>
+      </w:pPr>
+    </w:p>
+    <w:p>
+      <w:r>
+        <w:t xml:space="preserve">3. *Botões Principais*: </w:t>
+      </w:r>
+    </w:p>
+    <w:p>
+      <w:r>
+        <w:t xml:space="preserve">   - Normal: #5AED83 (Verde primário)</w:t>
+      </w:r>
+    </w:p>
+    <w:p>
+      <w:r>
+        <w:drawing>
+          <wp:inline distT="0" distB="0" distL="0" distR="0" wp14:anchorId="0134AD36" wp14:editId="5CE5A2F8">
+            <wp:extent cx="600159" cy="685896"/>
+            <wp:effectExtent l="0" t="0" r="9525" b="0"/>
+            <wp:docPr id="6" name="Imagem 6"/>
+            <wp:cNvGraphicFramePr>
+              <a:graphicFrameLocks xmlns:a="http://schemas.openxmlformats.org/drawingml/2006/main" noChangeAspect="1"/>
+            </wp:cNvGraphicFramePr>
+            <a:graphic xmlns:a="http://schemas.openxmlformats.org/drawingml/2006/main">
+              <a:graphicData uri="http://schemas.openxmlformats.org/drawingml/2006/picture">
+                <pic:pic xmlns:pic="http://schemas.openxmlformats.org/drawingml/2006/picture">
+                  <pic:nvPicPr>
+                    <pic:cNvPr id="1" name=""/>
+                    <pic:cNvPicPr/>
+                  </pic:nvPicPr>
+                  <pic:blipFill>
+                    <a:blip r:embed="rId9"/>
+                    <a:stretch>
+                      <a:fillRect/>
+                    </a:stretch>
+                  </pic:blipFill>
+                  <pic:spPr>
+                    <a:xfrm>
+                      <a:off x="0" y="0"/>
+                      <a:ext cx="600159" cy="685896"/>
+                    </a:xfrm>
+                    <a:prstGeom prst="rect">
+                      <a:avLst/>
+                    </a:prstGeom>
+                  </pic:spPr>
+                </pic:pic>
+              </a:graphicData>
+            </a:graphic>
+          </wp:inline>
+        </w:drawing>
+      </w:r>
+    </w:p>
+    <w:p>
+      <w:r>
+        <w:t xml:space="preserve">   - </w:t>
+      </w:r>
+      <w:proofErr w:type="spellStart"/>
+      <w:r>
+        <w:t>Hover</w:t>
+      </w:r>
+      <w:proofErr w:type="spellEnd"/>
+      <w:r>
+        <w:t>: #4AC577 (Verde mais escuro para interação)</w:t>
+      </w:r>
+    </w:p>
+    <w:p>
+      <w:r>
+        <w:drawing>
+          <wp:anchor distT="0" distB="0" distL="114300" distR="114300" simplePos="0" relativeHeight="251658240" behindDoc="0" locked="0" layoutInCell="1" allowOverlap="1" wp14:anchorId="66CE5BC3" wp14:editId="3F3440C3">
+            <wp:simplePos x="1076325" y="4600575"/>
+            <wp:positionH relativeFrom="column">
+              <wp:align>left</wp:align>
+            </wp:positionH>
+            <wp:positionV relativeFrom="paragraph">
+              <wp:align>top</wp:align>
+            </wp:positionV>
+            <wp:extent cx="695422" cy="562053"/>
+            <wp:effectExtent l="0" t="0" r="9525" b="9525"/>
+            <wp:wrapSquare wrapText="bothSides"/>
+            <wp:docPr id="7" name="Imagem 7"/>
+            <wp:cNvGraphicFramePr>
+              <a:graphicFrameLocks xmlns:a="http://schemas.openxmlformats.org/drawingml/2006/main" noChangeAspect="1"/>
+            </wp:cNvGraphicFramePr>
+            <a:graphic xmlns:a="http://schemas.openxmlformats.org/drawingml/2006/main">
+              <a:graphicData uri="http://schemas.openxmlformats.org/drawingml/2006/picture">
+                <pic:pic xmlns:pic="http://schemas.openxmlformats.org/drawingml/2006/picture">
+                  <pic:nvPicPr>
+                    <pic:cNvPr id="1" name=""/>
+                    <pic:cNvPicPr/>
+                  </pic:nvPicPr>
+                  <pic:blipFill>
+                    <a:blip r:embed="rId10">
+                      <a:extLst>
+                        <a:ext uri="{28A0092B-C50C-407E-A947-70E740481C1C}">
+                          <a14:useLocalDpi xmlns:a14="http://schemas.microsoft.com/office/drawing/2010/main" val="0"/>
+                        </a:ext>
+                      </a:extLst>
+                    </a:blip>
+                    <a:stretch>
+                      <a:fillRect/>
+                    </a:stretch>
+                  </pic:blipFill>
+                  <pic:spPr>
+                    <a:xfrm>
+                      <a:off x="0" y="0"/>
+                      <a:ext cx="695422" cy="562053"/>
+                    </a:xfrm>
+                    <a:prstGeom prst="rect">
+                      <a:avLst/>
+                    </a:prstGeom>
+                  </pic:spPr>
+                </pic:pic>
+              </a:graphicData>
+            </a:graphic>
+          </wp:anchor>
+        </w:drawing>
+      </w:r>
+      <w:r>
+        <w:br w:type="textWrapping" w:clear="all"/>
+      </w:r>
+    </w:p>
+    <w:p>
+      <w:r>
+        <w:t xml:space="preserve">   - Ativo: #379657 (Verde ainda mais escuro para feedback)</w:t>
+      </w:r>
+    </w:p>
+    <w:p>
+      <w:r>
+        <w:drawing>
+          <wp:inline distT="0" distB="0" distL="0" distR="0" wp14:anchorId="49273772" wp14:editId="0086E90F">
+            <wp:extent cx="1457528" cy="914528"/>
+            <wp:effectExtent l="0" t="0" r="0" b="0"/>
+            <wp:docPr id="8" name="Imagem 8"/>
+            <wp:cNvGraphicFramePr>
+              <a:graphicFrameLocks xmlns:a="http://schemas.openxmlformats.org/drawingml/2006/main" noChangeAspect="1"/>
+            </wp:cNvGraphicFramePr>
+            <a:graphic xmlns:a="http://schemas.openxmlformats.org/drawingml/2006/main">
+              <a:graphicData uri="http://schemas.openxmlformats.org/drawingml/2006/picture">
+                <pic:pic xmlns:pic="http://schemas.openxmlformats.org/drawingml/2006/picture">
+                  <pic:nvPicPr>
+                    <pic:cNvPr id="1" name=""/>
+                    <pic:cNvPicPr/>
+                  </pic:nvPicPr>
+                  <pic:blipFill>
+                    <a:blip r:embed="rId11"/>
+                    <a:stretch>
+                      <a:fillRect/>
+                    </a:stretch>
+                  </pic:blipFill>
+                  <pic:spPr>
+                    <a:xfrm>
+                      <a:off x="0" y="0"/>
+                      <a:ext cx="1457528" cy="914528"/>
+                    </a:xfrm>
+                    <a:prstGeom prst="rect">
+                      <a:avLst/>
+                    </a:prstGeom>
+                  </pic:spPr>
+                </pic:pic>
+              </a:graphicData>
+            </a:graphic>
+          </wp:inline>
+        </w:drawing>
+      </w:r>
+    </w:p>
+    <w:p>
+      <w:r>
+        <w:t xml:space="preserve">4. *Destaque/Ênfase*: </w:t>
+      </w:r>
+    </w:p>
+    <w:p>
+      <w:r>
+        <w:t xml:space="preserve">   - #83ED9F (Verde claro para chamar atenção)</w:t>
+      </w:r>
+    </w:p>
+    <w:p>
+      <w:r>
+        <w:drawing>
+          <wp:inline distT="0" distB="0" distL="0" distR="0" wp14:anchorId="40CD03D7" wp14:editId="14192F77">
+            <wp:extent cx="971686" cy="495369"/>
+            <wp:effectExtent l="0" t="0" r="0" b="0"/>
+            <wp:docPr id="9" name="Imagem 9"/>
+            <wp:cNvGraphicFramePr>
+              <a:graphicFrameLocks xmlns:a="http://schemas.openxmlformats.org/drawingml/2006/main" noChangeAspect="1"/>
+            </wp:cNvGraphicFramePr>
+            <a:graphic xmlns:a="http://schemas.openxmlformats.org/drawingml/2006/main">
+              <a:graphicData uri="http://schemas.openxmlformats.org/drawingml/2006/picture">
+                <pic:pic xmlns:pic="http://schemas.openxmlformats.org/drawingml/2006/picture">
+                  <pic:nvPicPr>
+                    <pic:cNvPr id="1" name=""/>
+                    <pic:cNvPicPr/>
+                  </pic:nvPicPr>
+                  <pic:blipFill>
+                    <a:blip r:embed="rId12"/>
+                    <a:stretch>
+                      <a:fillRect/>
+                    </a:stretch>
+                  </pic:blipFill>
+                  <pic:spPr>
+                    <a:xfrm>
+                      <a:off x="0" y="0"/>
+                      <a:ext cx="971686" cy="495369"/>
+                    </a:xfrm>
+                    <a:prstGeom prst="rect">
+                      <a:avLst/>
+                    </a:prstGeom>
+                  </pic:spPr>
+                </pic:pic>
+              </a:graphicData>
+            </a:graphic>
+          </wp:inline>
+        </w:drawing>
+      </w:r>
+    </w:p>
+    <w:p>
+      <w:r>
+        <w:t xml:space="preserve">   - #D6FFD0 (Verde muito claro para destaque adicional)</w:t>
+      </w:r>
+    </w:p>
+    <w:p>
+      <w:r>
+        <w:drawing>
+          <wp:inline distT="0" distB="0" distL="0" distR="0" wp14:anchorId="24F2C720" wp14:editId="10CDE3E1">
+            <wp:extent cx="790685" cy="628738"/>
+            <wp:effectExtent l="0" t="0" r="0" b="0"/>
+            <wp:docPr id="10" name="Imagem 10"/>
+            <wp:cNvGraphicFramePr>
+              <a:graphicFrameLocks xmlns:a="http://schemas.openxmlformats.org/drawingml/2006/main" noChangeAspect="1"/>
+            </wp:cNvGraphicFramePr>
+            <a:graphic xmlns:a="http://schemas.openxmlformats.org/drawingml/2006/main">
+              <a:graphicData uri="http://schemas.openxmlformats.org/drawingml/2006/picture">
+                <pic:pic xmlns:pic="http://schemas.openxmlformats.org/drawingml/2006/picture">
+                  <pic:nvPicPr>
+                    <pic:cNvPr id="1" name=""/>
+                    <pic:cNvPicPr/>
+                  </pic:nvPicPr>
+                  <pic:blipFill>
+                    <a:blip r:embed="rId13"/>
+                    <a:stretch>
+                      <a:fillRect/>
+                    </a:stretch>
+                  </pic:blipFill>
+                  <pic:spPr>
+                    <a:xfrm>
+                      <a:off x="0" y="0"/>
+                      <a:ext cx="790685" cy="628738"/>
+                    </a:xfrm>
+                    <a:prstGeom prst="rect">
+                      <a:avLst/>
+                    </a:prstGeom>
+                  </pic:spPr>
+                </pic:pic>
+              </a:graphicData>
+            </a:graphic>
+          </wp:inline>
+        </w:drawing>
+      </w:r>
+    </w:p>
+    <w:p>
+      <w:pPr>
+        <w:pStyle w:val="PargrafodaLista"/>
+      </w:pPr>
+    </w:p>
+    <w:p>
+      <w:pPr>
+        <w:pStyle w:val="PargrafodaLista"/>
+      </w:pPr>
+    </w:p>
+    <w:p>
+      <w:pPr>
+        <w:pStyle w:val="PargrafodaLista"/>
+      </w:pPr>
+    </w:p>
+    <w:p>
+      <w:pPr>
+        <w:pStyle w:val="PargrafodaLista"/>
+      </w:pPr>
+    </w:p>
+    <w:p>
+      <w:pPr>
+        <w:pStyle w:val="PargrafodaLista"/>
+        <w:numPr>
+          <w:ilvl w:val="0"/>
+          <w:numId w:val="1"/>
+        </w:numPr>
+      </w:pPr>
+      <w:r>
+        <w:lastRenderedPageBreak/>
+        <w:t>*Borda ou Divisores*: #B1E2CB (Verde claro para separadores)</w:t>
+      </w:r>
+    </w:p>
+    <w:p>
+      <w:pPr>
+        <w:pStyle w:val="PargrafodaLista"/>
+      </w:pPr>
+      <w:r>
+        <w:drawing>
+          <wp:inline distT="0" distB="0" distL="0" distR="0" wp14:anchorId="6D7271AB" wp14:editId="5A7F8DC7">
+            <wp:extent cx="876422" cy="647790"/>
+            <wp:effectExtent l="0" t="0" r="0" b="0"/>
+            <wp:docPr id="11" name="Imagem 11"/>
+            <wp:cNvGraphicFramePr>
+              <a:graphicFrameLocks xmlns:a="http://schemas.openxmlformats.org/drawingml/2006/main" noChangeAspect="1"/>
+            </wp:cNvGraphicFramePr>
+            <a:graphic xmlns:a="http://schemas.openxmlformats.org/drawingml/2006/main">
+              <a:graphicData uri="http://schemas.openxmlformats.org/drawingml/2006/picture">
+                <pic:pic xmlns:pic="http://schemas.openxmlformats.org/drawingml/2006/picture">
+                  <pic:nvPicPr>
+                    <pic:cNvPr id="1" name=""/>
+                    <pic:cNvPicPr/>
+                  </pic:nvPicPr>
+                  <pic:blipFill>
+                    <a:blip r:embed="rId14"/>
+                    <a:stretch>
+                      <a:fillRect/>
+                    </a:stretch>
+                  </pic:blipFill>
+                  <pic:spPr>
+                    <a:xfrm>
+                      <a:off x="0" y="0"/>
+                      <a:ext cx="876422" cy="647790"/>
+                    </a:xfrm>
+                    <a:prstGeom prst="rect">
+                      <a:avLst/>
+                    </a:prstGeom>
+                  </pic:spPr>
+                </pic:pic>
+              </a:graphicData>
+            </a:graphic>
+          </wp:inline>
+        </w:drawing>
+      </w:r>
+    </w:p>
+    <w:p>
+      <w:pPr>
+        <w:pStyle w:val="PargrafodaLista"/>
+      </w:pPr>
+    </w:p>
+    <w:p>
+      <w:pPr>
+        <w:pStyle w:val="PargrafodaLista"/>
+        <w:numPr>
+          <w:ilvl w:val="0"/>
+          <w:numId w:val="1"/>
+        </w:numPr>
+      </w:pPr>
+      <w:r>
+        <w:t>*Texto Secundário ou de Destaque*: #82A296 (Cinza esverdeado para variação)</w:t>
+      </w:r>
+    </w:p>
+    <w:p>
+      <w:pPr>
+        <w:pStyle w:val="PargrafodaLista"/>
+      </w:pPr>
+      <w:r>
+        <w:drawing>
+          <wp:inline distT="0" distB="0" distL="0" distR="0" wp14:anchorId="0926FBE1" wp14:editId="3799A12F">
+            <wp:extent cx="809738" cy="657317"/>
+            <wp:effectExtent l="0" t="0" r="9525" b="9525"/>
+            <wp:docPr id="13" name="Imagem 13"/>
+            <wp:cNvGraphicFramePr>
+              <a:graphicFrameLocks xmlns:a="http://schemas.openxmlformats.org/drawingml/2006/main" noChangeAspect="1"/>
+            </wp:cNvGraphicFramePr>
+            <a:graphic xmlns:a="http://schemas.openxmlformats.org/drawingml/2006/main">
+              <a:graphicData uri="http://schemas.openxmlformats.org/drawingml/2006/picture">
+                <pic:pic xmlns:pic="http://schemas.openxmlformats.org/drawingml/2006/picture">
+                  <pic:nvPicPr>
+                    <pic:cNvPr id="1" name=""/>
+                    <pic:cNvPicPr/>
+                  </pic:nvPicPr>
+                  <pic:blipFill>
+                    <a:blip r:embed="rId15"/>
+                    <a:stretch>
+                      <a:fillRect/>
+                    </a:stretch>
+                  </pic:blipFill>
+                  <pic:spPr>
+                    <a:xfrm>
+                      <a:off x="0" y="0"/>
+                      <a:ext cx="809738" cy="657317"/>
+                    </a:xfrm>
+                    <a:prstGeom prst="rect">
+                      <a:avLst/>
+                    </a:prstGeom>
+                  </pic:spPr>
+                </pic:pic>
+              </a:graphicData>
+            </a:graphic>
+          </wp:inline>
+        </w:drawing>
+      </w:r>
+    </w:p>
+    <w:p>
+      <w:r>
+        <w:t xml:space="preserve">7. *Botões Secundários ou de Ação Secundária*: </w:t>
+      </w:r>
+    </w:p>
+    <w:p>
+      <w:r>
+        <w:t xml:space="preserve">   - Normal: #67B88A (Verde suave para ações menos importantes)</w:t>
+      </w:r>
+    </w:p>
+    <w:p>
+      <w:r>
+        <w:drawing>
+          <wp:inline distT="0" distB="0" distL="0" distR="0" wp14:anchorId="3F564759" wp14:editId="6BFBE584">
+            <wp:extent cx="857370" cy="666843"/>
+            <wp:effectExtent l="0" t="0" r="0" b="0"/>
+            <wp:docPr id="14" name="Imagem 14"/>
+            <wp:cNvGraphicFramePr>
+              <a:graphicFrameLocks xmlns:a="http://schemas.openxmlformats.org/drawingml/2006/main" noChangeAspect="1"/>
+            </wp:cNvGraphicFramePr>
+            <a:graphic xmlns:a="http://schemas.openxmlformats.org/drawingml/2006/main">
+              <a:graphicData uri="http://schemas.openxmlformats.org/drawingml/2006/picture">
+                <pic:pic xmlns:pic="http://schemas.openxmlformats.org/drawingml/2006/picture">
+                  <pic:nvPicPr>
+                    <pic:cNvPr id="1" name=""/>
+                    <pic:cNvPicPr/>
+                  </pic:nvPicPr>
+                  <pic:blipFill>
+                    <a:blip r:embed="rId16"/>
+                    <a:stretch>
+                      <a:fillRect/>
+                    </a:stretch>
+                  </pic:blipFill>
+                  <pic:spPr>
+                    <a:xfrm>
+                      <a:off x="0" y="0"/>
+                      <a:ext cx="857370" cy="666843"/>
+                    </a:xfrm>
+                    <a:prstGeom prst="rect">
+                      <a:avLst/>
+                    </a:prstGeom>
+                  </pic:spPr>
+                </pic:pic>
+              </a:graphicData>
+            </a:graphic>
+          </wp:inline>
+        </w:drawing>
+      </w:r>
+    </w:p>
+    <w:p>
+      <w:r>
+        <w:t xml:space="preserve">   - </w:t>
+      </w:r>
+      <w:proofErr w:type="spellStart"/>
+      <w:r>
+        <w:t>Hover</w:t>
+      </w:r>
+      <w:proofErr w:type="spellEnd"/>
+      <w:r>
+        <w:t>: #4F9973 (Verde mais escuro para interação)</w:t>
+      </w:r>
+    </w:p>
+    <w:p>
+      <w:r>
+        <w:drawing>
+          <wp:inline distT="0" distB="0" distL="0" distR="0" wp14:anchorId="49891DAB" wp14:editId="2C43F939">
+            <wp:extent cx="1505160" cy="657317"/>
+            <wp:effectExtent l="0" t="0" r="0" b="9525"/>
+            <wp:docPr id="15" name="Imagem 15"/>
+            <wp:cNvGraphicFramePr>
+              <a:graphicFrameLocks xmlns:a="http://schemas.openxmlformats.org/drawingml/2006/main" noChangeAspect="1"/>
+            </wp:cNvGraphicFramePr>
+            <a:graphic xmlns:a="http://schemas.openxmlformats.org/drawingml/2006/main">
+              <a:graphicData uri="http://schemas.openxmlformats.org/drawingml/2006/picture">
+                <pic:pic xmlns:pic="http://schemas.openxmlformats.org/drawingml/2006/picture">
+                  <pic:nvPicPr>
+                    <pic:cNvPr id="1" name=""/>
+                    <pic:cNvPicPr/>
+                  </pic:nvPicPr>
+                  <pic:blipFill>
+                    <a:blip r:embed="rId17"/>
+                    <a:stretch>
+                      <a:fillRect/>
+                    </a:stretch>
+                  </pic:blipFill>
+                  <pic:spPr>
+                    <a:xfrm>
+                      <a:off x="0" y="0"/>
+                      <a:ext cx="1505160" cy="657317"/>
+                    </a:xfrm>
+                    <a:prstGeom prst="rect">
+                      <a:avLst/>
+                    </a:prstGeom>
+                  </pic:spPr>
+                </pic:pic>
+              </a:graphicData>
+            </a:graphic>
+          </wp:inline>
+        </w:drawing>
+      </w:r>
+    </w:p>
+    <w:p>
+      <w:r>
+        <w:t xml:space="preserve">   - Ativo: #3B6950 (Verde ainda mais escuro para feedback)</w:t>
+      </w:r>
+    </w:p>
+    <w:p>
+      <w:r>
+        <w:drawing>
+          <wp:inline distT="0" distB="0" distL="0" distR="0" wp14:anchorId="50F60E49" wp14:editId="0A8EF232">
+            <wp:extent cx="876422" cy="476316"/>
+            <wp:effectExtent l="0" t="0" r="0" b="0"/>
+            <wp:docPr id="16" name="Imagem 16"/>
+            <wp:cNvGraphicFramePr>
+              <a:graphicFrameLocks xmlns:a="http://schemas.openxmlformats.org/drawingml/2006/main" noChangeAspect="1"/>
+            </wp:cNvGraphicFramePr>
+            <a:graphic xmlns:a="http://schemas.openxmlformats.org/drawingml/2006/main">
+              <a:graphicData uri="http://schemas.openxmlformats.org/drawingml/2006/picture">
+                <pic:pic xmlns:pic="http://schemas.openxmlformats.org/drawingml/2006/picture">
+                  <pic:nvPicPr>
+                    <pic:cNvPr id="1" name=""/>
+                    <pic:cNvPicPr/>
+                  </pic:nvPicPr>
+                  <pic:blipFill>
+                    <a:blip r:embed="rId18"/>
+                    <a:stretch>
+                      <a:fillRect/>
+                    </a:stretch>
+                  </pic:blipFill>
+                  <pic:spPr>
+                    <a:xfrm>
+                      <a:off x="0" y="0"/>
+                      <a:ext cx="876422" cy="476316"/>
+                    </a:xfrm>
+                    <a:prstGeom prst="rect">
+                      <a:avLst/>
+                    </a:prstGeom>
+                  </pic:spPr>
+                </pic:pic>
+              </a:graphicData>
+            </a:graphic>
+          </wp:inline>
+        </w:drawing>
+      </w:r>
+    </w:p>
+    <w:p>
+      <w:r>
+        <w:t xml:space="preserve">8. *Destaque de Alerta*: </w:t>
+      </w:r>
+    </w:p>
+    <w:p>
+      <w:r>
+        <w:t xml:space="preserve">   - #FF6F61 (Vermelho suave para alertas ou erros)</w:t>
+      </w:r>
+    </w:p>
+    <w:p>
+      <w:r>
+        <w:drawing>
+          <wp:inline distT="0" distB="0" distL="0" distR="0" wp14:anchorId="142ADEE6" wp14:editId="4BB5E57C">
+            <wp:extent cx="1124107" cy="543001"/>
+            <wp:effectExtent l="0" t="0" r="0" b="9525"/>
+            <wp:docPr id="17" name="Imagem 17"/>
+            <wp:cNvGraphicFramePr>
+              <a:graphicFrameLocks xmlns:a="http://schemas.openxmlformats.org/drawingml/2006/main" noChangeAspect="1"/>
+            </wp:cNvGraphicFramePr>
+            <a:graphic xmlns:a="http://schemas.openxmlformats.org/drawingml/2006/main">
+              <a:graphicData uri="http://schemas.openxmlformats.org/drawingml/2006/picture">
+                <pic:pic xmlns:pic="http://schemas.openxmlformats.org/drawingml/2006/picture">
+                  <pic:nvPicPr>
+                    <pic:cNvPr id="1" name=""/>
+                    <pic:cNvPicPr/>
+                  </pic:nvPicPr>
+                  <pic:blipFill>
+                    <a:blip r:embed="rId19"/>
+                    <a:stretch>
+                      <a:fillRect/>
+                    </a:stretch>
+                  </pic:blipFill>
+                  <pic:spPr>
+                    <a:xfrm>
+                      <a:off x="0" y="0"/>
+                      <a:ext cx="1124107" cy="543001"/>
+                    </a:xfrm>
+                    <a:prstGeom prst="rect">
+                      <a:avLst/>
+                    </a:prstGeom>
+                  </pic:spPr>
+                </pic:pic>
+              </a:graphicData>
+            </a:graphic>
+          </wp:inline>
+        </w:drawing>
+      </w:r>
+    </w:p>
+    <w:p>
+      <w:r>
+        <w:t xml:space="preserve">   - #FFB2AB (Vermelho claro para alertas menos graves)</w:t>
+      </w:r>
+    </w:p>
+    <w:p>
+      <w:r>
+        <w:drawing>
+          <wp:inline distT="0" distB="0" distL="0" distR="0" wp14:anchorId="3281BF06" wp14:editId="368A0D24">
+            <wp:extent cx="943107" cy="495369"/>
+            <wp:effectExtent l="0" t="0" r="9525" b="0"/>
+            <wp:docPr id="18" name="Imagem 18"/>
+            <wp:cNvGraphicFramePr>
+              <a:graphicFrameLocks xmlns:a="http://schemas.openxmlformats.org/drawingml/2006/main" noChangeAspect="1"/>
+            </wp:cNvGraphicFramePr>
+            <a:graphic xmlns:a="http://schemas.openxmlformats.org/drawingml/2006/main">
+              <a:graphicData uri="http://schemas.openxmlformats.org/drawingml/2006/picture">
+                <pic:pic xmlns:pic="http://schemas.openxmlformats.org/drawingml/2006/picture">
+                  <pic:nvPicPr>
+                    <pic:cNvPr id="1" name=""/>
+                    <pic:cNvPicPr/>
+                  </pic:nvPicPr>
+                  <pic:blipFill>
+                    <a:blip r:embed="rId20"/>
+                    <a:stretch>
+                      <a:fillRect/>
+                    </a:stretch>
+                  </pic:blipFill>
+                  <pic:spPr>
+                    <a:xfrm>
+                      <a:off x="0" y="0"/>
+                      <a:ext cx="943107" cy="495369"/>
+                    </a:xfrm>
+                    <a:prstGeom prst="rect">
+                      <a:avLst/>
+                    </a:prstGeom>
+                  </pic:spPr>
+                </pic:pic>
+              </a:graphicData>
+            </a:graphic>
+          </wp:inline>
+        </w:drawing>
+      </w:r>
+    </w:p>
+    <w:p>
+      <w:r>
+        <w:t>9. *Feedback Positivo/Sucesso*: #58D68D (Verde claro para feedback positivo)</w:t>
+      </w:r>
+    </w:p>
+    <w:p>
+      <w:r>
+        <w:drawing>
+          <wp:inline distT="0" distB="0" distL="0" distR="0" wp14:anchorId="275AE56C" wp14:editId="65202EC2">
+            <wp:extent cx="1066949" cy="676369"/>
+            <wp:effectExtent l="0" t="0" r="0" b="9525"/>
+            <wp:docPr id="19" name="Imagem 19"/>
+            <wp:cNvGraphicFramePr>
+              <a:graphicFrameLocks xmlns:a="http://schemas.openxmlformats.org/drawingml/2006/main" noChangeAspect="1"/>
+            </wp:cNvGraphicFramePr>
+            <a:graphic xmlns:a="http://schemas.openxmlformats.org/drawingml/2006/main">
+              <a:graphicData uri="http://schemas.openxmlformats.org/drawingml/2006/picture">
+                <pic:pic xmlns:pic="http://schemas.openxmlformats.org/drawingml/2006/picture">
+                  <pic:nvPicPr>
+                    <pic:cNvPr id="1" name=""/>
+                    <pic:cNvPicPr/>
+                  </pic:nvPicPr>
+                  <pic:blipFill>
+                    <a:blip r:embed="rId21"/>
+                    <a:stretch>
+                      <a:fillRect/>
+                    </a:stretch>
+                  </pic:blipFill>
+                  <pic:spPr>
+                    <a:xfrm>
+                      <a:off x="0" y="0"/>
+                      <a:ext cx="1066949" cy="676369"/>
+                    </a:xfrm>
+                    <a:prstGeom prst="rect">
+                      <a:avLst/>
+                    </a:prstGeom>
+                  </pic:spPr>
+                </pic:pic>
+              </a:graphicData>
+            </a:graphic>
+          </wp:inline>
+        </w:drawing>
+      </w:r>
+    </w:p>
+    <w:p/>
+    <w:p>
+      <w:r>
+        <w:lastRenderedPageBreak/>
+        <w:t>10. *Feedback Negativo/Fracasso*: #FF5733 (Vermelho suave para feedback negativo)</w:t>
+      </w:r>
+    </w:p>
+    <w:p>
+      <w:r>
+        <w:drawing>
+          <wp:inline distT="0" distB="0" distL="0" distR="0" wp14:anchorId="7B6259C8" wp14:editId="071B508F">
+            <wp:extent cx="895475" cy="495369"/>
+            <wp:effectExtent l="0" t="0" r="0" b="0"/>
+            <wp:docPr id="20" name="Imagem 20"/>
+            <wp:cNvGraphicFramePr>
+              <a:graphicFrameLocks xmlns:a="http://schemas.openxmlformats.org/drawingml/2006/main" noChangeAspect="1"/>
+            </wp:cNvGraphicFramePr>
+            <a:graphic xmlns:a="http://schemas.openxmlformats.org/drawingml/2006/main">
+              <a:graphicData uri="http://schemas.openxmlformats.org/drawingml/2006/picture">
+                <pic:pic xmlns:pic="http://schemas.openxmlformats.org/drawingml/2006/picture">
+                  <pic:nvPicPr>
+                    <pic:cNvPr id="1" name=""/>
+                    <pic:cNvPicPr/>
+                  </pic:nvPicPr>
+                  <pic:blipFill>
+                    <a:blip r:embed="rId22"/>
+                    <a:stretch>
+                      <a:fillRect/>
+                    </a:stretch>
+                  </pic:blipFill>
+                  <pic:spPr>
+                    <a:xfrm>
+                      <a:off x="0" y="0"/>
+                      <a:ext cx="895475" cy="495369"/>
+                    </a:xfrm>
+                    <a:prstGeom prst="rect">
+                      <a:avLst/>
+                    </a:prstGeom>
+                  </pic:spPr>
+                </pic:pic>
+              </a:graphicData>
+            </a:graphic>
+          </wp:inline>
+        </w:drawing>
+      </w:r>
+    </w:p>
+    <w:p>
+      <w:r>
+        <w:t>11. *Texto de Destaque em Fundo Escuro*: #F0F0F0 (Branco suave para destaque em fundo escuro)</w:t>
+      </w:r>
+    </w:p>
+    <w:p>
+      <w:r>
+        <w:drawing>
+          <wp:inline distT="0" distB="0" distL="0" distR="0" wp14:anchorId="00D70432" wp14:editId="53C8A723">
+            <wp:extent cx="847843" cy="457264"/>
+            <wp:effectExtent l="0" t="0" r="0" b="0"/>
+            <wp:docPr id="21" name="Imagem 21"/>
+            <wp:cNvGraphicFramePr>
+              <a:graphicFrameLocks xmlns:a="http://schemas.openxmlformats.org/drawingml/2006/main" noChangeAspect="1"/>
+            </wp:cNvGraphicFramePr>
+            <a:graphic xmlns:a="http://schemas.openxmlformats.org/drawingml/2006/main">
+              <a:graphicData uri="http://schemas.openxmlformats.org/drawingml/2006/picture">
+                <pic:pic xmlns:pic="http://schemas.openxmlformats.org/drawingml/2006/picture">
+                  <pic:nvPicPr>
+                    <pic:cNvPr id="1" name=""/>
+                    <pic:cNvPicPr/>
+                  </pic:nvPicPr>
+                  <pic:blipFill>
+                    <a:blip r:embed="rId23"/>
+                    <a:stretch>
+                      <a:fillRect/>
+                    </a:stretch>
+                  </pic:blipFill>
+                  <pic:spPr>
+                    <a:xfrm>
+                      <a:off x="0" y="0"/>
+                      <a:ext cx="847843" cy="457264"/>
+                    </a:xfrm>
+                    <a:prstGeom prst="rect">
+                      <a:avLst/>
+                    </a:prstGeom>
+                  </pic:spPr>
+                </pic:pic>
+              </a:graphicData>
+            </a:graphic>
+          </wp:inline>
+        </w:drawing>
+      </w:r>
+    </w:p>
+    <w:p/>
+    <w:p/>
+    <w:p>
+      <w:pPr>
+        <w:pStyle w:val="Ttulo1"/>
+      </w:pPr>
+      <w:r>
+        <w:t>Fundos</w:t>
+      </w:r>
+    </w:p>
+    <w:p/>
+    <w:p>
+      <w:r>
+        <w:t>Fundo do Corpo (Body):</w:t>
+      </w:r>
+    </w:p>
+    <w:p>
+      <w:r>
+        <w:drawing>
+          <wp:inline distT="0" distB="0" distL="0" distR="0" wp14:anchorId="6CEB58CB" wp14:editId="1BBA5830">
+            <wp:extent cx="1914792" cy="695422"/>
+            <wp:effectExtent l="0" t="0" r="9525" b="9525"/>
+            <wp:docPr id="23" name="Imagem 23"/>
+            <wp:cNvGraphicFramePr>
+              <a:graphicFrameLocks xmlns:a="http://schemas.openxmlformats.org/drawingml/2006/main" noChangeAspect="1"/>
+            </wp:cNvGraphicFramePr>
+            <a:graphic xmlns:a="http://schemas.openxmlformats.org/drawingml/2006/main">
+              <a:graphicData uri="http://schemas.openxmlformats.org/drawingml/2006/picture">
+                <pic:pic xmlns:pic="http://schemas.openxmlformats.org/drawingml/2006/picture">
+                  <pic:nvPicPr>
+                    <pic:cNvPr id="1" name=""/>
+                    <pic:cNvPicPr/>
+                  </pic:nvPicPr>
+                  <pic:blipFill>
+                    <a:blip r:embed="rId24"/>
+                    <a:stretch>
+                      <a:fillRect/>
+                    </a:stretch>
+                  </pic:blipFill>
+                  <pic:spPr>
+                    <a:xfrm>
+                      <a:off x="0" y="0"/>
+                      <a:ext cx="1914792" cy="695422"/>
+                    </a:xfrm>
+                    <a:prstGeom prst="rect">
+                      <a:avLst/>
+                    </a:prstGeom>
+                  </pic:spPr>
+                </pic:pic>
+              </a:graphicData>
+            </a:graphic>
+          </wp:inline>
+        </w:drawing>
+      </w:r>
+    </w:p>
+    <w:p>
+      <w:r>
+        <w:t>#E0F7F0 (Verde água claro)</w:t>
+      </w:r>
+    </w:p>
+    <w:p/>
+    <w:p>
+      <w:r>
+        <w:t>Fundo do Cabeçalho:</w:t>
+      </w:r>
+    </w:p>
+    <w:p>
+      <w:r>
+        <w:drawing>
+          <wp:inline distT="0" distB="0" distL="0" distR="0" wp14:anchorId="3982766D" wp14:editId="5D0606FE">
+            <wp:extent cx="876422" cy="533474"/>
+            <wp:effectExtent l="0" t="0" r="0" b="0"/>
+            <wp:docPr id="24" name="Imagem 24"/>
+            <wp:cNvGraphicFramePr>
+              <a:graphicFrameLocks xmlns:a="http://schemas.openxmlformats.org/drawingml/2006/main" noChangeAspect="1"/>
+            </wp:cNvGraphicFramePr>
+            <a:graphic xmlns:a="http://schemas.openxmlformats.org/drawingml/2006/main">
+              <a:graphicData uri="http://schemas.openxmlformats.org/drawingml/2006/picture">
+                <pic:pic xmlns:pic="http://schemas.openxmlformats.org/drawingml/2006/picture">
+                  <pic:nvPicPr>
+                    <pic:cNvPr id="1" name=""/>
+                    <pic:cNvPicPr/>
+                  </pic:nvPicPr>
+                  <pic:blipFill>
+                    <a:blip r:embed="rId25"/>
+                    <a:stretch>
+                      <a:fillRect/>
+                    </a:stretch>
+                  </pic:blipFill>
+                  <pic:spPr>
+                    <a:xfrm>
+                      <a:off x="0" y="0"/>
+                      <a:ext cx="876422" cy="533474"/>
+                    </a:xfrm>
+                    <a:prstGeom prst="rect">
+                      <a:avLst/>
+                    </a:prstGeom>
+                  </pic:spPr>
+                </pic:pic>
+              </a:graphicData>
+            </a:graphic>
+          </wp:inline>
+        </w:drawing>
+      </w:r>
+    </w:p>
+    <w:p>
+      <w:r>
+        <w:t>#5AED83 (Verde primário para destaque)</w:t>
+      </w:r>
+    </w:p>
+    <w:p/>
+    <w:p>
+      <w:r>
+        <w:t>Fundo do Conteúdo Principal:</w:t>
+      </w:r>
+    </w:p>
+    <w:p>
+      <w:r>
+        <w:drawing>
+          <wp:inline distT="0" distB="0" distL="0" distR="0" wp14:anchorId="23BDB5AD" wp14:editId="3FEF7A5A">
+            <wp:extent cx="866896" cy="400106"/>
+            <wp:effectExtent l="0" t="0" r="9525" b="0"/>
+            <wp:docPr id="25" name="Imagem 25"/>
+            <wp:cNvGraphicFramePr>
+              <a:graphicFrameLocks xmlns:a="http://schemas.openxmlformats.org/drawingml/2006/main" noChangeAspect="1"/>
+            </wp:cNvGraphicFramePr>
+            <a:graphic xmlns:a="http://schemas.openxmlformats.org/drawingml/2006/main">
+              <a:graphicData uri="http://schemas.openxmlformats.org/drawingml/2006/picture">
+                <pic:pic xmlns:pic="http://schemas.openxmlformats.org/drawingml/2006/picture">
+                  <pic:nvPicPr>
+                    <pic:cNvPr id="1" name=""/>
+                    <pic:cNvPicPr/>
+                  </pic:nvPicPr>
+                  <pic:blipFill>
+                    <a:blip r:embed="rId26"/>
+                    <a:stretch>
+                      <a:fillRect/>
+                    </a:stretch>
+                  </pic:blipFill>
+                  <pic:spPr>
+                    <a:xfrm>
+                      <a:off x="0" y="0"/>
+                      <a:ext cx="866896" cy="400106"/>
+                    </a:xfrm>
+                    <a:prstGeom prst="rect">
+                      <a:avLst/>
+                    </a:prstGeom>
+                  </pic:spPr>
+                </pic:pic>
+              </a:graphicData>
+            </a:graphic>
+          </wp:inline>
+        </w:drawing>
+      </w:r>
+    </w:p>
+    <w:p>
+      <w:r>
+        <w:t>#FFFFFF (Branco puro para contraste com o corpo)</w:t>
+      </w:r>
+    </w:p>
+    <w:p>
+      <w:r>
+        <w:t>#F4FBF8 (Verde claro mais neutro para áreas de conteúdo)</w:t>
+      </w:r>
+    </w:p>
+    <w:p>
+      <w:r>
+        <w:drawing>
+          <wp:inline distT="0" distB="0" distL="0" distR="0" wp14:anchorId="44A3B1BE" wp14:editId="56E699CB">
+            <wp:extent cx="1076475" cy="552527"/>
+            <wp:effectExtent l="0" t="0" r="9525" b="0"/>
+            <wp:docPr id="26" name="Imagem 26"/>
+            <wp:cNvGraphicFramePr>
+              <a:graphicFrameLocks xmlns:a="http://schemas.openxmlformats.org/drawingml/2006/main" noChangeAspect="1"/>
+            </wp:cNvGraphicFramePr>
+            <a:graphic xmlns:a="http://schemas.openxmlformats.org/drawingml/2006/main">
+              <a:graphicData uri="http://schemas.openxmlformats.org/drawingml/2006/picture">
+                <pic:pic xmlns:pic="http://schemas.openxmlformats.org/drawingml/2006/picture">
+                  <pic:nvPicPr>
+                    <pic:cNvPr id="1" name=""/>
+                    <pic:cNvPicPr/>
+                  </pic:nvPicPr>
+                  <pic:blipFill>
+                    <a:blip r:embed="rId27"/>
+                    <a:stretch>
+                      <a:fillRect/>
+                    </a:stretch>
+                  </pic:blipFill>
+                  <pic:spPr>
+                    <a:xfrm>
+                      <a:off x="0" y="0"/>
+                      <a:ext cx="1076475" cy="552527"/>
+                    </a:xfrm>
+                    <a:prstGeom prst="rect">
+                      <a:avLst/>
+                    </a:prstGeom>
+                  </pic:spPr>
+                </pic:pic>
+              </a:graphicData>
+            </a:graphic>
+          </wp:inline>
+        </w:drawing>
+      </w:r>
+    </w:p>
+    <w:p/>
+    <w:p/>
+    <w:p>
+      <w:r>
+        <w:lastRenderedPageBreak/>
+        <w:t>Fundo da Barra Lateral:</w:t>
+      </w:r>
+    </w:p>
+    <w:p>
+      <w:r>
+        <w:drawing>
+          <wp:inline distT="0" distB="0" distL="0" distR="0" wp14:anchorId="3AE145BA" wp14:editId="6F3CD2CC">
+            <wp:extent cx="819264" cy="409632"/>
+            <wp:effectExtent l="0" t="0" r="0" b="9525"/>
+            <wp:docPr id="27" name="Imagem 27"/>
+            <wp:cNvGraphicFramePr>
+              <a:graphicFrameLocks xmlns:a="http://schemas.openxmlformats.org/drawingml/2006/main" noChangeAspect="1"/>
+            </wp:cNvGraphicFramePr>
+            <a:graphic xmlns:a="http://schemas.openxmlformats.org/drawingml/2006/main">
+              <a:graphicData uri="http://schemas.openxmlformats.org/drawingml/2006/picture">
+                <pic:pic xmlns:pic="http://schemas.openxmlformats.org/drawingml/2006/picture">
+                  <pic:nvPicPr>
+                    <pic:cNvPr id="1" name=""/>
+                    <pic:cNvPicPr/>
+                  </pic:nvPicPr>
+                  <pic:blipFill>
+                    <a:blip r:embed="rId28"/>
+                    <a:stretch>
+                      <a:fillRect/>
+                    </a:stretch>
+                  </pic:blipFill>
+                  <pic:spPr>
+                    <a:xfrm>
+                      <a:off x="0" y="0"/>
+                      <a:ext cx="819264" cy="409632"/>
+                    </a:xfrm>
+                    <a:prstGeom prst="rect">
+                      <a:avLst/>
+                    </a:prstGeom>
+                  </pic:spPr>
+                </pic:pic>
+              </a:graphicData>
+            </a:graphic>
+          </wp:inline>
+        </w:drawing>
+      </w:r>
+    </w:p>
+    <w:p>
+      <w:r>
+        <w:t>#F4FBF8 (Verde claro mais neutro para contraste)</w:t>
+      </w:r>
+    </w:p>
+    <w:p>
+      <w:r>
+        <w:drawing>
+          <wp:inline distT="0" distB="0" distL="0" distR="0" wp14:anchorId="65D02A6C" wp14:editId="7DF84D78">
+            <wp:extent cx="866896" cy="400106"/>
+            <wp:effectExtent l="0" t="0" r="9525" b="0"/>
+            <wp:docPr id="28" name="Imagem 28"/>
+            <wp:cNvGraphicFramePr>
+              <a:graphicFrameLocks xmlns:a="http://schemas.openxmlformats.org/drawingml/2006/main" noChangeAspect="1"/>
+            </wp:cNvGraphicFramePr>
+            <a:graphic xmlns:a="http://schemas.openxmlformats.org/drawingml/2006/main">
+              <a:graphicData uri="http://schemas.openxmlformats.org/drawingml/2006/picture">
+                <pic:pic xmlns:pic="http://schemas.openxmlformats.org/drawingml/2006/picture">
+                  <pic:nvPicPr>
+                    <pic:cNvPr id="1" name=""/>
+                    <pic:cNvPicPr/>
+                  </pic:nvPicPr>
+                  <pic:blipFill>
+                    <a:blip r:embed="rId26"/>
+                    <a:stretch>
+                      <a:fillRect/>
+                    </a:stretch>
+                  </pic:blipFill>
+                  <pic:spPr>
+                    <a:xfrm>
+                      <a:off x="0" y="0"/>
+                      <a:ext cx="866896" cy="400106"/>
+                    </a:xfrm>
+                    <a:prstGeom prst="rect">
+                      <a:avLst/>
+                    </a:prstGeom>
+                  </pic:spPr>
+                </pic:pic>
+              </a:graphicData>
+            </a:graphic>
+          </wp:inline>
+        </w:drawing>
+      </w:r>
+    </w:p>
+    <w:p>
+      <w:r>
+        <w:t>#FFFFFF (Branco puro para destacar)</w:t>
+      </w:r>
+    </w:p>
+    <w:p/>
+    <w:p>
+      <w:r>
+        <w:t>Fundo do Rodapé:</w:t>
+      </w:r>
+    </w:p>
+    <w:p>
+      <w:r>
+        <w:drawing>
+          <wp:inline distT="0" distB="0" distL="0" distR="0" wp14:anchorId="6B9F7452" wp14:editId="5F3E6260">
+            <wp:extent cx="885949" cy="485843"/>
+            <wp:effectExtent l="0" t="0" r="9525" b="9525"/>
+            <wp:docPr id="29" name="Imagem 29"/>
+            <wp:cNvGraphicFramePr>
+              <a:graphicFrameLocks xmlns:a="http://schemas.openxmlformats.org/drawingml/2006/main" noChangeAspect="1"/>
+            </wp:cNvGraphicFramePr>
+            <a:graphic xmlns:a="http://schemas.openxmlformats.org/drawingml/2006/main">
+              <a:graphicData uri="http://schemas.openxmlformats.org/drawingml/2006/picture">
+                <pic:pic xmlns:pic="http://schemas.openxmlformats.org/drawingml/2006/picture">
+                  <pic:nvPicPr>
+                    <pic:cNvPr id="1" name=""/>
+                    <pic:cNvPicPr/>
+                  </pic:nvPicPr>
+                  <pic:blipFill>
+                    <a:blip r:embed="rId29"/>
+                    <a:stretch>
+                      <a:fillRect/>
+                    </a:stretch>
+                  </pic:blipFill>
+                  <pic:spPr>
+                    <a:xfrm>
+                      <a:off x="0" y="0"/>
+                      <a:ext cx="885949" cy="485843"/>
+                    </a:xfrm>
+                    <a:prstGeom prst="rect">
+                      <a:avLst/>
+                    </a:prstGeom>
+                  </pic:spPr>
+                </pic:pic>
+              </a:graphicData>
+            </a:graphic>
+          </wp:inline>
+        </w:drawing>
+      </w:r>
+    </w:p>
+    <w:p>
+      <w:r>
+        <w:t>#82A296 (Cinza esverdeado para variação)</w:t>
+      </w:r>
+    </w:p>
+    <w:p>
+      <w:r>
+        <w:drawing>
+          <wp:inline distT="0" distB="0" distL="0" distR="0" wp14:anchorId="30388969" wp14:editId="03FC5A03">
+            <wp:extent cx="847843" cy="371527"/>
+            <wp:effectExtent l="0" t="0" r="0" b="9525"/>
+            <wp:docPr id="30" name="Imagem 30"/>
+            <wp:cNvGraphicFramePr>
+              <a:graphicFrameLocks xmlns:a="http://schemas.openxmlformats.org/drawingml/2006/main" noChangeAspect="1"/>
+            </wp:cNvGraphicFramePr>
+            <a:graphic xmlns:a="http://schemas.openxmlformats.org/drawingml/2006/main">
+              <a:graphicData uri="http://schemas.openxmlformats.org/drawingml/2006/picture">
+                <pic:pic xmlns:pic="http://schemas.openxmlformats.org/drawingml/2006/picture">
+                  <pic:nvPicPr>
+                    <pic:cNvPr id="1" name=""/>
+                    <pic:cNvPicPr/>
+                  </pic:nvPicPr>
+                  <pic:blipFill>
+                    <a:blip r:embed="rId30"/>
+                    <a:stretch>
+                      <a:fillRect/>
+                    </a:stretch>
+                  </pic:blipFill>
+                  <pic:spPr>
+                    <a:xfrm>
+                      <a:off x="0" y="0"/>
+                      <a:ext cx="847843" cy="371527"/>
+                    </a:xfrm>
+                    <a:prstGeom prst="rect">
+                      <a:avLst/>
+                    </a:prstGeom>
+                  </pic:spPr>
+                </pic:pic>
+              </a:graphicData>
+            </a:graphic>
+          </wp:inline>
+        </w:drawing>
+      </w:r>
+    </w:p>
+    <w:p>
+      <w:r>
+        <w:t>#B1E2CB (Verde claro para contraste)</w:t>
+      </w:r>
+    </w:p>
+    <w:p/>
+    <w:p>
+      <w:pPr>
+        <w:pStyle w:val="Ttulo1"/>
+      </w:pPr>
+      <w:bookmarkStart w:id="2" w:name="_Toc160146122"/>
+      <w:r>
+        <w:t>Fonte</w:t>
+      </w:r>
+      <w:r>
+        <w:t>s</w:t>
+      </w:r>
+      <w:r>
+        <w:t>:</w:t>
+      </w:r>
+      <w:bookmarkEnd w:id="2"/>
+      <w:r>
+        <w:t xml:space="preserve"> </w:t>
+      </w:r>
+    </w:p>
+    <w:p>
+      <w:r>
+        <w:t xml:space="preserve">1. **Título Principal (Principal </w:t>
+      </w:r>
+      <w:proofErr w:type="spellStart"/>
+      <w:proofErr w:type="gramStart"/>
+      <w:r>
+        <w:t>Heading</w:t>
+      </w:r>
+      <w:proofErr w:type="spellEnd"/>
+      <w:r>
+        <w:t>)*</w:t>
+      </w:r>
+      <w:proofErr w:type="gramEnd"/>
+      <w:r>
+        <w:t>*:</w:t>
+      </w:r>
+    </w:p>
+    <w:p>
+      <w:r>
+        <w:t xml:space="preserve">   - Fonte: </w:t>
+      </w:r>
+      <w:proofErr w:type="spellStart"/>
+      <w:r>
+        <w:t>DynaPuff</w:t>
+      </w:r>
+      <w:proofErr w:type="spellEnd"/>
+    </w:p>
+    <w:p>
+      <w:r>
+        <w:t xml:space="preserve">   - Estilo: Regular</w:t>
+      </w:r>
+    </w:p>
+    <w:p>
+      <w:r>
+        <w:t xml:space="preserve">   - Tamanho: 36px</w:t>
+      </w:r>
+    </w:p>
+    <w:p>
+      <w:r>
+        <w:rPr>
+          <w:noProof/>
+        </w:rPr>
+        <w:drawing>
+          <wp:inline distT="0" distB="0" distL="0" distR="0" wp14:anchorId="33224624" wp14:editId="78FEE73A">
+            <wp:extent cx="5400040" cy="2120265"/>
+            <wp:effectExtent l="0" t="0" r="0" b="0"/>
+            <wp:docPr id="1" name="Imagem 1"/>
+            <wp:cNvGraphicFramePr>
+              <a:graphicFrameLocks xmlns:a="http://schemas.openxmlformats.org/drawingml/2006/main" noChangeAspect="1"/>
+            </wp:cNvGraphicFramePr>
+            <a:graphic xmlns:a="http://schemas.openxmlformats.org/drawingml/2006/main">
+              <a:graphicData uri="http://schemas.openxmlformats.org/drawingml/2006/picture">
+                <pic:pic xmlns:pic="http://schemas.openxmlformats.org/drawingml/2006/picture">
+                  <pic:nvPicPr>
+                    <pic:cNvPr id="1" name=""/>
+                    <pic:cNvPicPr/>
+                  </pic:nvPicPr>
+                  <pic:blipFill>
+                    <a:blip r:embed="rId31"/>
+                    <a:stretch>
+                      <a:fillRect/>
+                    </a:stretch>
+                  </pic:blipFill>
+                  <pic:spPr>
+                    <a:xfrm>
+                      <a:off x="0" y="0"/>
+                      <a:ext cx="5400040" cy="2120265"/>
+                    </a:xfrm>
+                    <a:prstGeom prst="rect">
+                      <a:avLst/>
+                    </a:prstGeom>
+                  </pic:spPr>
+                </pic:pic>
+              </a:graphicData>
+            </a:graphic>
+          </wp:inline>
+        </w:drawing>
+      </w:r>
+    </w:p>
+    <w:p/>
+    <w:p/>
+    <w:p/>
+    <w:p/>
+    <w:p/>
+    <w:p/>
+    <w:p/>
+    <w:p/>
+    <w:p>
+      <w:r>
+        <w:t>2. **Títulos Secundários (</w:t>
+      </w:r>
+      <w:proofErr w:type="spellStart"/>
+      <w:r>
+        <w:t>Subheadings</w:t>
+      </w:r>
+      <w:proofErr w:type="spellEnd"/>
+      <w:r>
+        <w:t>)**:</w:t>
+      </w:r>
+    </w:p>
+    <w:p>
+      <w:r>
+        <w:t xml:space="preserve">   - Fonte: </w:t>
+      </w:r>
+      <w:proofErr w:type="spellStart"/>
+      <w:r>
+        <w:t>Roboto</w:t>
+      </w:r>
+      <w:proofErr w:type="spellEnd"/>
+    </w:p>
+    <w:p>
+      <w:r>
+        <w:t xml:space="preserve">   - Estilo: </w:t>
+      </w:r>
+      <w:proofErr w:type="spellStart"/>
+      <w:r>
+        <w:t>Bold</w:t>
+      </w:r>
+      <w:proofErr w:type="spellEnd"/>
+      <w:r>
+        <w:t xml:space="preserve">, </w:t>
+      </w:r>
+      <w:proofErr w:type="spellStart"/>
+      <w:r>
+        <w:t>san-serif</w:t>
+      </w:r>
+      <w:proofErr w:type="spellEnd"/>
+    </w:p>
+    <w:p>
+      <w:r>
+        <w:t xml:space="preserve">   - Tamanho: 24px</w:t>
+      </w:r>
+    </w:p>
+    <w:p>
+      <w:r>
+        <w:rPr>
+          <w:noProof/>
+        </w:rPr>
+        <w:drawing>
+          <wp:inline distT="0" distB="0" distL="0" distR="0" wp14:anchorId="38D6FA8F" wp14:editId="30DA98B2">
+            <wp:extent cx="5400040" cy="2226945"/>
+            <wp:effectExtent l="0" t="0" r="0" b="1905"/>
+            <wp:docPr id="4" name="Imagem 4"/>
+            <wp:cNvGraphicFramePr>
+              <a:graphicFrameLocks xmlns:a="http://schemas.openxmlformats.org/drawingml/2006/main" noChangeAspect="1"/>
+            </wp:cNvGraphicFramePr>
+            <a:graphic xmlns:a="http://schemas.openxmlformats.org/drawingml/2006/main">
+              <a:graphicData uri="http://schemas.openxmlformats.org/drawingml/2006/picture">
+                <pic:pic xmlns:pic="http://schemas.openxmlformats.org/drawingml/2006/picture">
+                  <pic:nvPicPr>
+                    <pic:cNvPr id="1" name=""/>
+                    <pic:cNvPicPr/>
+                  </pic:nvPicPr>
+                  <pic:blipFill>
+                    <a:blip r:embed="rId32"/>
+                    <a:stretch>
+                      <a:fillRect/>
+                    </a:stretch>
+                  </pic:blipFill>
+                  <pic:spPr>
+                    <a:xfrm>
+                      <a:off x="0" y="0"/>
                       <a:ext cx="5400040" cy="2226945"/>
                     </a:xfrm>
                     <a:prstGeom prst="rect">
@@ -775,6 +1967,7 @@
     </w:p>
     <w:p>
       <w:r>
+        <w:lastRenderedPageBreak/>
         <w:t xml:space="preserve">   - Tamanho: 14px</w:t>
       </w:r>
     </w:p>
@@ -786,6 +1979,192 @@
     </w:sectPr>
   </w:body>
 </w:document>
+</file>
+
+<file path=word/numbering.xml><?xml version="1.0" encoding="utf-8"?>
+<w:numbering xmlns:wpc="http://schemas.microsoft.com/office/word/2010/wordprocessingCanvas" xmlns:cx="http://schemas.microsoft.com/office/drawing/2014/chartex" xmlns:cx1="http://schemas.microsoft.com/office/drawing/2015/9/8/chartex" xmlns:cx2="http://schemas.microsoft.com/office/drawing/2015/10/21/chartex" xmlns:cx3="http://schemas.microsoft.com/office/drawing/2016/5/9/chartex" xmlns:cx4="http://schemas.microsoft.com/office/drawing/2016/5/10/chartex" xmlns:cx5="http://schemas.microsoft.com/office/drawing/2016/5/11/chartex" xmlns:cx6="http://schemas.microsoft.com/office/drawing/2016/5/12/chartex" xmlns:cx7="http://schemas.microsoft.com/office/drawing/2016/5/13/chartex" xmlns:cx8="http://schemas.microsoft.com/office/drawing/2016/5/14/chartex" xmlns:mc="http://schemas.openxmlformats.org/markup-compatibility/2006" xmlns:aink="http://schemas.microsoft.com/office/drawing/2016/ink" xmlns:am3d="http://schemas.microsoft.com/office/drawing/2017/model3d" xmlns:o="urn:schemas-microsoft-com:office:office" xmlns:r="http://schemas.openxmlformats.org/officeDocument/2006/relationships" xmlns:m="http://schemas.openxmlformats.org/officeDocument/2006/math" xmlns:v="urn:schemas-microsoft-com:vml" xmlns:wp14="http://schemas.microsoft.com/office/word/2010/wordprocessingDrawing" xmlns:wp="http://schemas.openxmlformats.org/drawingml/2006/wordprocessingDrawing" xmlns:w10="urn:schemas-microsoft-com:office:word" xmlns:w="http://schemas.openxmlformats.org/wordprocessingml/2006/main" xmlns:w14="http://schemas.microsoft.com/office/word/2010/wordml" xmlns:w15="http://schemas.microsoft.com/office/word/2012/wordml" xmlns:w16cex="http://schemas.microsoft.com/office/word/2018/wordml/cex" xmlns:w16cid="http://schemas.microsoft.com/office/word/2016/wordml/cid" xmlns:w16="http://schemas.microsoft.com/office/word/2018/wordml" xmlns:w16sdtdh="http://schemas.microsoft.com/office/word/2020/wordml/sdtdatahash" xmlns:w16se="http://schemas.microsoft.com/office/word/2015/wordml/symex" xmlns:wpg="http://schemas.microsoft.com/office/word/2010/wordprocessingGroup" xmlns:wpi="http://schemas.microsoft.com/office/word/2010/wordprocessingInk" xmlns:wne="http://schemas.microsoft.com/office/word/2006/wordml" xmlns:wps="http://schemas.microsoft.com/office/word/2010/wordprocessingShape" mc:Ignorable="w14 w15 w16se w16cid w16 w16cex w16sdtdh wp14">
+  <w:abstractNum w:abstractNumId="0" w15:restartNumberingAfterBreak="0">
+    <w:nsid w:val="45FB02B3"/>
+    <w:multiLevelType w:val="hybridMultilevel"/>
+    <w:tmpl w:val="630EA1E6"/>
+    <w:lvl w:ilvl="0" w:tplc="0416000F">
+      <w:start w:val="1"/>
+      <w:numFmt w:val="decimal"/>
+      <w:lvlText w:val="%1."/>
+      <w:lvlJc w:val="left"/>
+      <w:pPr>
+        <w:ind w:left="1440" w:hanging="360"/>
+      </w:pPr>
+    </w:lvl>
+    <w:lvl w:ilvl="1" w:tplc="04160019" w:tentative="1">
+      <w:start w:val="1"/>
+      <w:numFmt w:val="lowerLetter"/>
+      <w:lvlText w:val="%2."/>
+      <w:lvlJc w:val="left"/>
+      <w:pPr>
+        <w:ind w:left="2160" w:hanging="360"/>
+      </w:pPr>
+    </w:lvl>
+    <w:lvl w:ilvl="2" w:tplc="0416001B" w:tentative="1">
+      <w:start w:val="1"/>
+      <w:numFmt w:val="lowerRoman"/>
+      <w:lvlText w:val="%3."/>
+      <w:lvlJc w:val="right"/>
+      <w:pPr>
+        <w:ind w:left="2880" w:hanging="180"/>
+      </w:pPr>
+    </w:lvl>
+    <w:lvl w:ilvl="3" w:tplc="0416000F" w:tentative="1">
+      <w:start w:val="1"/>
+      <w:numFmt w:val="decimal"/>
+      <w:lvlText w:val="%4."/>
+      <w:lvlJc w:val="left"/>
+      <w:pPr>
+        <w:ind w:left="3600" w:hanging="360"/>
+      </w:pPr>
+    </w:lvl>
+    <w:lvl w:ilvl="4" w:tplc="04160019" w:tentative="1">
+      <w:start w:val="1"/>
+      <w:numFmt w:val="lowerLetter"/>
+      <w:lvlText w:val="%5."/>
+      <w:lvlJc w:val="left"/>
+      <w:pPr>
+        <w:ind w:left="4320" w:hanging="360"/>
+      </w:pPr>
+    </w:lvl>
+    <w:lvl w:ilvl="5" w:tplc="0416001B" w:tentative="1">
+      <w:start w:val="1"/>
+      <w:numFmt w:val="lowerRoman"/>
+      <w:lvlText w:val="%6."/>
+      <w:lvlJc w:val="right"/>
+      <w:pPr>
+        <w:ind w:left="5040" w:hanging="180"/>
+      </w:pPr>
+    </w:lvl>
+    <w:lvl w:ilvl="6" w:tplc="0416000F" w:tentative="1">
+      <w:start w:val="1"/>
+      <w:numFmt w:val="decimal"/>
+      <w:lvlText w:val="%7."/>
+      <w:lvlJc w:val="left"/>
+      <w:pPr>
+        <w:ind w:left="5760" w:hanging="360"/>
+      </w:pPr>
+    </w:lvl>
+    <w:lvl w:ilvl="7" w:tplc="04160019" w:tentative="1">
+      <w:start w:val="1"/>
+      <w:numFmt w:val="lowerLetter"/>
+      <w:lvlText w:val="%8."/>
+      <w:lvlJc w:val="left"/>
+      <w:pPr>
+        <w:ind w:left="6480" w:hanging="360"/>
+      </w:pPr>
+    </w:lvl>
+    <w:lvl w:ilvl="8" w:tplc="0416001B" w:tentative="1">
+      <w:start w:val="1"/>
+      <w:numFmt w:val="lowerRoman"/>
+      <w:lvlText w:val="%9."/>
+      <w:lvlJc w:val="right"/>
+      <w:pPr>
+        <w:ind w:left="7200" w:hanging="180"/>
+      </w:pPr>
+    </w:lvl>
+  </w:abstractNum>
+  <w:abstractNum w:abstractNumId="1" w15:restartNumberingAfterBreak="0">
+    <w:nsid w:val="5B3545C0"/>
+    <w:multiLevelType w:val="hybridMultilevel"/>
+    <w:tmpl w:val="7E0294CC"/>
+    <w:lvl w:ilvl="0" w:tplc="0416000F">
+      <w:start w:val="1"/>
+      <w:numFmt w:val="decimal"/>
+      <w:lvlText w:val="%1."/>
+      <w:lvlJc w:val="left"/>
+      <w:pPr>
+        <w:ind w:left="720" w:hanging="360"/>
+      </w:pPr>
+      <w:rPr>
+        <w:rFonts w:hint="default"/>
+      </w:rPr>
+    </w:lvl>
+    <w:lvl w:ilvl="1" w:tplc="04160019" w:tentative="1">
+      <w:start w:val="1"/>
+      <w:numFmt w:val="lowerLetter"/>
+      <w:lvlText w:val="%2."/>
+      <w:lvlJc w:val="left"/>
+      <w:pPr>
+        <w:ind w:left="1440" w:hanging="360"/>
+      </w:pPr>
+    </w:lvl>
+    <w:lvl w:ilvl="2" w:tplc="0416001B" w:tentative="1">
+      <w:start w:val="1"/>
+      <w:numFmt w:val="lowerRoman"/>
+      <w:lvlText w:val="%3."/>
+      <w:lvlJc w:val="right"/>
+      <w:pPr>
+        <w:ind w:left="2160" w:hanging="180"/>
+      </w:pPr>
+    </w:lvl>
+    <w:lvl w:ilvl="3" w:tplc="0416000F" w:tentative="1">
+      <w:start w:val="1"/>
+      <w:numFmt w:val="decimal"/>
+      <w:lvlText w:val="%4."/>
+      <w:lvlJc w:val="left"/>
+      <w:pPr>
+        <w:ind w:left="2880" w:hanging="360"/>
+      </w:pPr>
+    </w:lvl>
+    <w:lvl w:ilvl="4" w:tplc="04160019" w:tentative="1">
+      <w:start w:val="1"/>
+      <w:numFmt w:val="lowerLetter"/>
+      <w:lvlText w:val="%5."/>
+      <w:lvlJc w:val="left"/>
+      <w:pPr>
+        <w:ind w:left="3600" w:hanging="360"/>
+      </w:pPr>
+    </w:lvl>
+    <w:lvl w:ilvl="5" w:tplc="0416001B" w:tentative="1">
+      <w:start w:val="1"/>
+      <w:numFmt w:val="lowerRoman"/>
+      <w:lvlText w:val="%6."/>
+      <w:lvlJc w:val="right"/>
+      <w:pPr>
+        <w:ind w:left="4320" w:hanging="180"/>
+      </w:pPr>
+    </w:lvl>
+    <w:lvl w:ilvl="6" w:tplc="0416000F" w:tentative="1">
+      <w:start w:val="1"/>
+      <w:numFmt w:val="decimal"/>
+      <w:lvlText w:val="%7."/>
+      <w:lvlJc w:val="left"/>
+      <w:pPr>
+        <w:ind w:left="5040" w:hanging="360"/>
+      </w:pPr>
+    </w:lvl>
+    <w:lvl w:ilvl="7" w:tplc="04160019" w:tentative="1">
+      <w:start w:val="1"/>
+      <w:numFmt w:val="lowerLetter"/>
+      <w:lvlText w:val="%8."/>
+      <w:lvlJc w:val="left"/>
+      <w:pPr>
+        <w:ind w:left="5760" w:hanging="360"/>
+      </w:pPr>
+    </w:lvl>
+    <w:lvl w:ilvl="8" w:tplc="0416001B" w:tentative="1">
+      <w:start w:val="1"/>
+      <w:numFmt w:val="lowerRoman"/>
+      <w:lvlText w:val="%9."/>
+      <w:lvlJc w:val="right"/>
+      <w:pPr>
+        <w:ind w:left="6480" w:hanging="180"/>
+      </w:pPr>
+    </w:lvl>
+  </w:abstractNum>
+  <w:num w:numId="1">
+    <w:abstractNumId w:val="1"/>
+  </w:num>
+  <w:num w:numId="2">
+    <w:abstractNumId w:val="0"/>
+  </w:num>
+</w:numbering>
 </file>
 
 <file path=word/styles.xml><?xml version="1.0" encoding="utf-8"?>
@@ -1298,6 +2677,17 @@
       <w:spacing w:after="100"/>
     </w:pPr>
   </w:style>
+  <w:style w:type="paragraph" w:styleId="PargrafodaLista">
+    <w:name w:val="List Paragraph"/>
+    <w:basedOn w:val="Normal"/>
+    <w:uiPriority w:val="34"/>
+    <w:qFormat/>
+    <w:rsid w:val="00381152"/>
+    <w:pPr>
+      <w:ind w:left="720"/>
+      <w:contextualSpacing/>
+    </w:pPr>
+  </w:style>
 </w:styles>
 </file>
 

</xml_diff>